<commit_message>
feat: Contact Us Page
Signed-off-by: CodekageNyRR <justicforyang@gmail.com>
</commit_message>
<xml_diff>
--- a/Documents/Project Outline (Lotus Shrine).docx
+++ b/Documents/Project Outline (Lotus Shrine).docx
@@ -1596,25 +1596,7 @@
           <w:sz w:val="28"/>
           <w:szCs w:val="28"/>
         </w:rPr>
-        <w:t>Digital Platform for Buddhist Meditation and</w:t>
-      </w:r>
-      <w:r>
-        <w:rPr>
-          <w:b/>
-          <w:bCs/>
-          <w:sz w:val="28"/>
-          <w:szCs w:val="28"/>
-        </w:rPr>
-        <w:t xml:space="preserve"> </w:t>
-      </w:r>
-      <w:r>
-        <w:rPr>
-          <w:b/>
-          <w:bCs/>
-          <w:sz w:val="28"/>
-          <w:szCs w:val="28"/>
-        </w:rPr>
-        <w:t>Prayer</w:t>
+        <w:t>Digital Platform for Buddhist Meditation and Prayer</w:t>
       </w:r>
       <w:r>
         <w:rPr>
@@ -1797,27 +1779,7 @@
           <w:sz w:val="28"/>
           <w:szCs w:val="28"/>
         </w:rPr>
-        <w:t>(2022-MIIT-CSE-0</w:t>
-      </w:r>
-      <w:r>
-        <w:rPr>
-          <w:rFonts w:ascii="Times New Roman" w:hAnsi="Times New Roman" w:cs="Times New Roman"/>
-          <w:b/>
-          <w:bCs/>
-          <w:sz w:val="28"/>
-          <w:szCs w:val="28"/>
-        </w:rPr>
-        <w:t>02</w:t>
-      </w:r>
-      <w:r>
-        <w:rPr>
-          <w:rFonts w:ascii="Times New Roman" w:hAnsi="Times New Roman" w:cs="Times New Roman"/>
-          <w:b/>
-          <w:bCs/>
-          <w:sz w:val="28"/>
-          <w:szCs w:val="28"/>
-        </w:rPr>
-        <w:t>)</w:t>
+        <w:t>(2022-MIIT-CSE-002)</w:t>
       </w:r>
     </w:p>
     <w:p>
@@ -2204,7 +2166,7 @@
           <w:sz w:val="28"/>
           <w:szCs w:val="28"/>
         </w:rPr>
-        <w:t>2nd</w:t>
+        <w:t>3th</w:t>
       </w:r>
       <w:r>
         <w:rPr>
@@ -2224,37 +2186,37 @@
           <w:sz w:val="28"/>
           <w:szCs w:val="28"/>
         </w:rPr>
-        <w:t>June</w:t>
-      </w:r>
-      <w:r>
-        <w:rPr>
-          <w:rFonts w:ascii="Times New Roman" w:hAnsi="Times New Roman" w:cs="Times New Roman"/>
-          <w:b/>
-          <w:bCs/>
-          <w:sz w:val="28"/>
-          <w:szCs w:val="28"/>
-        </w:rPr>
-        <w:t xml:space="preserve"> 2024 – </w:t>
-      </w:r>
-      <w:r>
-        <w:rPr>
-          <w:rFonts w:ascii="Times New Roman" w:hAnsi="Times New Roman" w:cs="Times New Roman"/>
-          <w:b/>
-          <w:bCs/>
-          <w:sz w:val="28"/>
-          <w:szCs w:val="28"/>
-        </w:rPr>
-        <w:t>11</w:t>
-      </w:r>
-      <w:r>
-        <w:rPr>
-          <w:rFonts w:ascii="Times New Roman" w:hAnsi="Times New Roman" w:cs="Times New Roman"/>
-          <w:b/>
-          <w:bCs/>
-          <w:sz w:val="28"/>
-          <w:szCs w:val="28"/>
-        </w:rPr>
-        <w:t xml:space="preserve">th </w:t>
+        <w:t>July</w:t>
+      </w:r>
+      <w:r>
+        <w:rPr>
+          <w:rFonts w:ascii="Times New Roman" w:hAnsi="Times New Roman" w:cs="Times New Roman"/>
+          <w:b/>
+          <w:bCs/>
+          <w:sz w:val="28"/>
+          <w:szCs w:val="28"/>
+        </w:rPr>
+        <w:t xml:space="preserve"> 202</w:t>
+      </w:r>
+      <w:r>
+        <w:rPr>
+          <w:rFonts w:ascii="Times New Roman" w:hAnsi="Times New Roman" w:cs="Times New Roman"/>
+          <w:b/>
+          <w:bCs/>
+          <w:sz w:val="28"/>
+          <w:szCs w:val="28"/>
+        </w:rPr>
+        <w:t xml:space="preserve">5 </w:t>
+      </w:r>
+      <w:r>
+        <w:rPr>
+          <w:rFonts w:ascii="Times New Roman" w:hAnsi="Times New Roman" w:cs="Times New Roman"/>
+          <w:b/>
+          <w:bCs/>
+          <w:sz w:val="28"/>
+          <w:szCs w:val="28"/>
+        </w:rPr>
+        <w:t xml:space="preserve">–  </w:t>
       </w:r>
       <w:r>
         <w:rPr>
@@ -2887,15 +2849,7 @@
           <w:sz w:val="28"/>
           <w:szCs w:val="28"/>
         </w:rPr>
-        <w:t xml:space="preserve">Develop the Koe Na Win Dashboard for tracking spiritual activities and personal </w:t>
-      </w:r>
-      <w:r>
-        <w:rPr>
-          <w:rFonts w:ascii="Times New Roman" w:eastAsia="Times New Roman" w:hAnsi="Times New Roman" w:cs="Times New Roman"/>
-          <w:sz w:val="28"/>
-          <w:szCs w:val="28"/>
-        </w:rPr>
-        <w:t xml:space="preserve"> </w:t>
+        <w:t xml:space="preserve">Develop the Koe Na Win Dashboard for tracking spiritual activities and personal  </w:t>
       </w:r>
     </w:p>
     <w:p>
@@ -3566,15 +3520,25 @@
     <w:p>
       <w:pPr>
         <w:pStyle w:val="NormalWeb"/>
-        <w:numPr>
-          <w:ilvl w:val="0"/>
-          <w:numId w:val="21"/>
-        </w:numPr>
-        <w:rPr>
-          <w:sz w:val="28"/>
-          <w:szCs w:val="28"/>
-        </w:rPr>
-      </w:pPr>
+        <w:rPr>
+          <w:sz w:val="28"/>
+          <w:szCs w:val="28"/>
+        </w:rPr>
+      </w:pPr>
+      <w:r>
+        <w:rPr>
+          <w:sz w:val="28"/>
+          <w:szCs w:val="28"/>
+        </w:rPr>
+        <w:t></w:t>
+      </w:r>
+      <w:r>
+        <w:rPr>
+          <w:sz w:val="28"/>
+          <w:szCs w:val="28"/>
+        </w:rPr>
+        <w:t xml:space="preserve">   </w:t>
+      </w:r>
       <w:r>
         <w:rPr>
           <w:rStyle w:val="Strong"/>
@@ -5997,14 +5961,14 @@
         <v:path o:extrusionok="f" gradientshapeok="t" o:connecttype="rect"/>
         <o:lock v:ext="edit" aspectratio="t"/>
       </v:shapetype>
-      <v:shape id="_x0000_i1669" type="#_x0000_t75" style="width:1in;height:1in" o:bullet="t">
+      <v:shape id="_x0000_i1056" type="#_x0000_t75" style="width:1in;height:1in" o:bullet="t">
         <v:imagedata r:id="rId1" o:title="logo"/>
       </v:shape>
     </w:pict>
   </w:numPicBullet>
   <w:numPicBullet w:numPicBulletId="1">
     <w:pict>
-      <v:shape id="_x0000_i1670" type="#_x0000_t75" style="width:1in;height:1in" o:bullet="t">
+      <v:shape id="_x0000_i1057" type="#_x0000_t75" style="width:1in;height:1in" o:bullet="t">
         <v:imagedata r:id="rId2" o:title="logo1"/>
       </v:shape>
     </w:pict>

</xml_diff>